<commit_message>
add module 0 assignment & resource
</commit_message>
<xml_diff>
--- a/Files/Course Modules.docx
+++ b/Files/Course Modules.docx
@@ -63,7 +63,21 @@
         </w:numPr>
       </w:pPr>
       <w:r>
-        <w:t>Bootstrap -------------------------------------1 week</w:t>
+        <w:t>Bootstrap/</w:t>
+      </w:r>
+      <w:r>
+        <w:t>Tailwind (</w:t>
+      </w:r>
+      <w:proofErr w:type="spellStart"/>
+      <w:r>
+        <w:t>daisyui</w:t>
+      </w:r>
+      <w:proofErr w:type="spellEnd"/>
+      <w:r>
+        <w:t xml:space="preserve">) </w:t>
+      </w:r>
+      <w:r>
+        <w:t>-------------1 week</w:t>
       </w:r>
     </w:p>
     <w:p>
@@ -156,7 +170,13 @@
         </w:numPr>
       </w:pPr>
       <w:r>
-        <w:t>Redux/Context API --------------------------1 week</w:t>
+        <w:t>Redux</w:t>
+      </w:r>
+      <w:r>
+        <w:t xml:space="preserve"> &amp; </w:t>
+      </w:r>
+      <w:r>
+        <w:t>Context API -----------------------1 week</w:t>
       </w:r>
     </w:p>
     <w:p>
@@ -388,25 +408,13 @@
         </w:numPr>
       </w:pPr>
       <w:r>
-        <w:t>Tailwind CSS ----------------------------------</w:t>
-      </w:r>
-      <w:r>
-        <w:t>2</w:t>
+        <w:t>Next JS ------------------------------------------</w:t>
+      </w:r>
+      <w:r>
+        <w:t>3</w:t>
       </w:r>
       <w:r>
         <w:t xml:space="preserve"> week</w:t>
-      </w:r>
-    </w:p>
-    <w:p>
-      <w:pPr>
-        <w:pStyle w:val="ListParagraph"/>
-        <w:numPr>
-          <w:ilvl w:val="0"/>
-          <w:numId w:val="2"/>
-        </w:numPr>
-      </w:pPr>
-      <w:r>
-        <w:t>Next JS ------------------------------------------2 week</w:t>
       </w:r>
       <w:r>
         <w:t>s</w:t>
@@ -446,7 +454,7 @@
           <w:b/>
           <w:bCs/>
         </w:rPr>
-        <w:t>8</w:t>
+        <w:t>7</w:t>
       </w:r>
       <w:r>
         <w:rPr>

</xml_diff>